<commit_message>
[lab 2.2] Fix typo in clock divider section
</commit_message>
<xml_diff>
--- a/lab_2_2/lab2.2.docx
+++ b/lab_2_2/lab2.2.docx
@@ -818,13 +818,10 @@
         <w:t xml:space="preserve">would need </w:t>
       </w:r>
       <w:r>
-        <w:t xml:space="preserve">to supply it with a slow clock signal to satisfy various </w:t>
-      </w:r>
-      <w:r>
-        <w:t xml:space="preserve">a clock that is much </w:t>
-      </w:r>
-      <w:r>
-        <w:t>design will require a clock frequency t</w:t>
+        <w:t xml:space="preserve">to supply it with a slow clock signal </w:t>
+      </w:r>
+      <w:r>
+        <w:t>t</w:t>
       </w:r>
       <w:r>
         <w:t>hat is much lower than the 50 MH</w:t>
@@ -898,9 +895,8 @@
         <w:rPr>
           <w:noProof/>
         </w:rPr>
-        <w:lastRenderedPageBreak/>
         <w:drawing>
-          <wp:inline distT="0" distB="0" distL="0" distR="0" wp14:anchorId="46665B1D" wp14:editId="5FC250A8">
+          <wp:inline distT="0" distB="0" distL="0" distR="0" wp14:anchorId="097C9B27" wp14:editId="0C58D314">
             <wp:extent cx="5943600" cy="826770"/>
             <wp:effectExtent l="0" t="0" r="0" b="0"/>
             <wp:docPr id="10" name="Picture 10"/>
@@ -951,27 +947,14 @@
       <w:r>
         <w:t xml:space="preserve">Figure </w:t>
       </w:r>
-      <w:r>
-        <w:fldChar w:fldCharType="begin"/>
-      </w:r>
-      <w:r>
-        <w:instrText xml:space="preserve"> SEQ Figure \* ARABIC </w:instrText>
-      </w:r>
-      <w:r>
-        <w:fldChar w:fldCharType="separate"/>
-      </w:r>
-      <w:r>
-        <w:rPr>
-          <w:noProof/>
-        </w:rPr>
-        <w:t>1</w:t>
-      </w:r>
-      <w:r>
-        <w:rPr>
-          <w:noProof/>
-        </w:rPr>
-        <w:fldChar w:fldCharType="end"/>
-      </w:r>
+      <w:fldSimple w:instr=" SEQ Figure \* ARABIC ">
+        <w:r>
+          <w:rPr>
+            <w:noProof/>
+          </w:rPr>
+          <w:t>1</w:t>
+        </w:r>
+      </w:fldSimple>
       <w:bookmarkEnd w:id="0"/>
       <w:r>
         <w:t xml:space="preserve">. </w:t>
@@ -1020,6 +1003,7 @@
     </w:p>
     <w:p>
       <w:r>
+        <w:lastRenderedPageBreak/>
         <w:t xml:space="preserve">The correct way to generate slow clocks in FPGAs is to </w:t>
       </w:r>
       <w:r>
@@ -1120,7 +1104,7 @@
           <w:noProof/>
         </w:rPr>
         <w:drawing>
-          <wp:inline distT="0" distB="0" distL="0" distR="0" wp14:anchorId="3C9D372A" wp14:editId="765A22F1">
+          <wp:inline distT="0" distB="0" distL="0" distR="0" wp14:anchorId="46A66AAD" wp14:editId="79574277">
             <wp:extent cx="5943600" cy="805180"/>
             <wp:effectExtent l="0" t="0" r="0" b="0"/>
             <wp:docPr id="9" name="Picture 9"/>
@@ -1171,27 +1155,14 @@
       <w:r>
         <w:t xml:space="preserve">Figure </w:t>
       </w:r>
-      <w:r>
-        <w:fldChar w:fldCharType="begin"/>
-      </w:r>
-      <w:r>
-        <w:instrText xml:space="preserve"> SEQ Figure \* ARABIC </w:instrText>
-      </w:r>
-      <w:r>
-        <w:fldChar w:fldCharType="separate"/>
-      </w:r>
-      <w:r>
-        <w:rPr>
-          <w:noProof/>
-        </w:rPr>
-        <w:t>2</w:t>
-      </w:r>
-      <w:r>
-        <w:rPr>
-          <w:noProof/>
-        </w:rPr>
-        <w:fldChar w:fldCharType="end"/>
-      </w:r>
+      <w:fldSimple w:instr=" SEQ Figure \* ARABIC ">
+        <w:r>
+          <w:rPr>
+            <w:noProof/>
+          </w:rPr>
+          <w:t>2</w:t>
+        </w:r>
+      </w:fldSimple>
       <w:bookmarkEnd w:id="1"/>
       <w:r>
         <w:t xml:space="preserve">. </w:t>
@@ -1374,7 +1345,6 @@
         </w:numPr>
       </w:pPr>
       <w:r>
-        <w:lastRenderedPageBreak/>
         <w:t>Duty cycle</w:t>
       </w:r>
     </w:p>
@@ -1428,8 +1398,9 @@
         <w:rPr>
           <w:noProof/>
         </w:rPr>
+        <w:lastRenderedPageBreak/>
         <w:drawing>
-          <wp:inline distT="0" distB="0" distL="0" distR="0" wp14:anchorId="7AFB6BD6" wp14:editId="1A64ED5A">
+          <wp:inline distT="0" distB="0" distL="0" distR="0" wp14:anchorId="239DC458" wp14:editId="76823A35">
             <wp:extent cx="3879850" cy="1924587"/>
             <wp:effectExtent l="0" t="0" r="6350" b="0"/>
             <wp:docPr id="2" name="Picture 2"/>
@@ -1481,7 +1452,7 @@
           <w:noProof/>
         </w:rPr>
         <w:drawing>
-          <wp:inline distT="0" distB="0" distL="0" distR="0" wp14:anchorId="2CF24BDF" wp14:editId="66556A00">
+          <wp:inline distT="0" distB="0" distL="0" distR="0" wp14:anchorId="7D000613" wp14:editId="04F60CCE">
             <wp:extent cx="1473668" cy="1826847"/>
             <wp:effectExtent l="0" t="0" r="0" b="2540"/>
             <wp:docPr id="5" name="Picture 5"/>
@@ -1539,27 +1510,14 @@
       <w:r>
         <w:t xml:space="preserve">Figure </w:t>
       </w:r>
-      <w:r>
-        <w:fldChar w:fldCharType="begin"/>
-      </w:r>
-      <w:r>
-        <w:instrText xml:space="preserve"> SEQ Figure \* ARABIC </w:instrText>
-      </w:r>
-      <w:r>
-        <w:fldChar w:fldCharType="separate"/>
-      </w:r>
-      <w:r>
-        <w:rPr>
-          <w:noProof/>
-        </w:rPr>
-        <w:t>3</w:t>
-      </w:r>
-      <w:r>
-        <w:rPr>
-          <w:noProof/>
-        </w:rPr>
-        <w:fldChar w:fldCharType="end"/>
-      </w:r>
+      <w:fldSimple w:instr=" SEQ Figure \* ARABIC ">
+        <w:r>
+          <w:rPr>
+            <w:noProof/>
+          </w:rPr>
+          <w:t>3</w:t>
+        </w:r>
+      </w:fldSimple>
       <w:bookmarkEnd w:id="2"/>
       <w:r>
         <w:t xml:space="preserve">. PWM </w:t>
@@ -1683,7 +1641,7 @@
           <w:noProof/>
         </w:rPr>
         <w:drawing>
-          <wp:inline distT="0" distB="0" distL="0" distR="0" wp14:anchorId="75D0607B" wp14:editId="561250C2">
+          <wp:inline distT="0" distB="0" distL="0" distR="0" wp14:anchorId="6E55DEB9" wp14:editId="6F4E5FA2">
             <wp:extent cx="2946401" cy="2209800"/>
             <wp:effectExtent l="0" t="0" r="6350" b="0"/>
             <wp:docPr id="4" name="Picture 4"/>
@@ -1732,7 +1690,7 @@
           <w:noProof/>
         </w:rPr>
         <w:drawing>
-          <wp:inline distT="0" distB="0" distL="0" distR="0" wp14:anchorId="17B108E8" wp14:editId="7DAF6B5E">
+          <wp:inline distT="0" distB="0" distL="0" distR="0" wp14:anchorId="2CB7B094" wp14:editId="1DFDF8CE">
             <wp:extent cx="2918883" cy="2189162"/>
             <wp:effectExtent l="0" t="0" r="0" b="1905"/>
             <wp:docPr id="14" name="Picture 14"/>
@@ -1783,27 +1741,14 @@
       <w:r>
         <w:t xml:space="preserve">Figure </w:t>
       </w:r>
-      <w:r>
-        <w:fldChar w:fldCharType="begin"/>
-      </w:r>
-      <w:r>
-        <w:instrText xml:space="preserve"> SEQ Figure \* ARABIC </w:instrText>
-      </w:r>
-      <w:r>
-        <w:fldChar w:fldCharType="separate"/>
-      </w:r>
-      <w:r>
-        <w:rPr>
-          <w:noProof/>
-        </w:rPr>
-        <w:t>4</w:t>
-      </w:r>
-      <w:r>
-        <w:rPr>
-          <w:noProof/>
-        </w:rPr>
-        <w:fldChar w:fldCharType="end"/>
-      </w:r>
+      <w:fldSimple w:instr=" SEQ Figure \* ARABIC ">
+        <w:r>
+          <w:rPr>
+            <w:noProof/>
+          </w:rPr>
+          <w:t>4</w:t>
+        </w:r>
+      </w:fldSimple>
       <w:bookmarkEnd w:id="3"/>
       <w:r>
         <w:t>. 6-digit 7-segment Display</w:t>
@@ -1855,7 +1800,6 @@
     </w:p>
     <w:p>
       <w:r>
-        <w:lastRenderedPageBreak/>
         <w:t xml:space="preserve">You will need the module’s </w:t>
       </w:r>
       <w:hyperlink r:id="rId14" w:history="1">
@@ -1999,6 +1943,7 @@
         <w:rPr>
           <w:rStyle w:val="MonospaceChar"/>
         </w:rPr>
+        <w:lastRenderedPageBreak/>
         <w:t>Reset</w:t>
       </w:r>
       <w:r>
@@ -2291,7 +2236,7 @@
           <w:noProof/>
         </w:rPr>
         <w:drawing>
-          <wp:inline distT="0" distB="0" distL="0" distR="0" wp14:anchorId="4DB6F31A" wp14:editId="7E991352">
+          <wp:inline distT="0" distB="0" distL="0" distR="0" wp14:anchorId="333EC4EA" wp14:editId="0A1502D4">
             <wp:extent cx="2816437" cy="2112327"/>
             <wp:effectExtent l="0" t="0" r="3175" b="2540"/>
             <wp:docPr id="7" name="Picture 7"/>
@@ -2340,7 +2285,7 @@
           <w:noProof/>
         </w:rPr>
         <w:drawing>
-          <wp:inline distT="0" distB="0" distL="0" distR="0" wp14:anchorId="518719B0" wp14:editId="46F15A2A">
+          <wp:inline distT="0" distB="0" distL="0" distR="0" wp14:anchorId="631A2CDF" wp14:editId="7E384724">
             <wp:extent cx="2806700" cy="2105025"/>
             <wp:effectExtent l="0" t="0" r="0" b="9525"/>
             <wp:docPr id="3" name="Picture 3"/>
@@ -2391,24 +2336,14 @@
       <w:r>
         <w:t xml:space="preserve">Figure </w:t>
       </w:r>
-      <w:r>
-        <w:fldChar w:fldCharType="begin"/>
-      </w:r>
-      <w:r>
-        <w:instrText xml:space="preserve"> SEQ Figure \* ARABIC </w:instrText>
-      </w:r>
-      <w:r>
-        <w:fldChar w:fldCharType="separate"/>
-      </w:r>
-      <w:r>
-        <w:rPr>
-          <w:noProof/>
-        </w:rPr>
-        <w:t>5</w:t>
-      </w:r>
-      <w:r>
-        <w:fldChar w:fldCharType="end"/>
-      </w:r>
+      <w:fldSimple w:instr=" SEQ Figure \* ARABIC ">
+        <w:r>
+          <w:rPr>
+            <w:noProof/>
+          </w:rPr>
+          <w:t>5</w:t>
+        </w:r>
+      </w:fldSimple>
       <w:bookmarkEnd w:id="4"/>
       <w:r>
         <w:t>. Products using the WS2812</w:t>
@@ -2418,6 +2353,7 @@
           <w:id w:val="1569377078"/>
           <w:citation/>
         </w:sdtPr>
+        <w:sdtEndPr/>
         <w:sdtContent>
           <w:r>
             <w:fldChar w:fldCharType="begin"/>
@@ -2481,6 +2417,7 @@
         <w:pStyle w:val="Heading1"/>
       </w:pPr>
       <w:r>
+        <w:lastRenderedPageBreak/>
         <w:t>UART</w:t>
       </w:r>
     </w:p>
@@ -2561,7 +2498,7 @@
           <w:noProof/>
         </w:rPr>
         <w:drawing>
-          <wp:inline distT="0" distB="0" distL="0" distR="0" wp14:anchorId="341CE64F" wp14:editId="53BC3180">
+          <wp:inline distT="0" distB="0" distL="0" distR="0" wp14:anchorId="500E3201" wp14:editId="4BA12901">
             <wp:extent cx="3985165" cy="2519680"/>
             <wp:effectExtent l="0" t="0" r="0" b="0"/>
             <wp:docPr id="8" name="Picture 8"/>
@@ -2611,24 +2548,14 @@
       <w:r>
         <w:t xml:space="preserve">Figure </w:t>
       </w:r>
-      <w:r>
-        <w:fldChar w:fldCharType="begin"/>
-      </w:r>
-      <w:r>
-        <w:instrText xml:space="preserve"> SEQ Figure \* ARABIC </w:instrText>
-      </w:r>
-      <w:r>
-        <w:fldChar w:fldCharType="separate"/>
-      </w:r>
-      <w:r>
-        <w:rPr>
-          <w:noProof/>
-        </w:rPr>
-        <w:t>6</w:t>
-      </w:r>
-      <w:r>
-        <w:fldChar w:fldCharType="end"/>
-      </w:r>
+      <w:fldSimple w:instr=" SEQ Figure \* ARABIC ">
+        <w:r>
+          <w:rPr>
+            <w:noProof/>
+          </w:rPr>
+          <w:t>6</w:t>
+        </w:r>
+      </w:fldSimple>
       <w:r>
         <w:t>. Example UART Signaling</w:t>
       </w:r>
@@ -2640,6 +2567,7 @@
           <w:id w:val="-524090542"/>
           <w:citation/>
         </w:sdtPr>
+        <w:sdtEndPr/>
         <w:sdtContent>
           <w:r>
             <w:fldChar w:fldCharType="begin"/>
@@ -2691,15 +2619,42 @@
         <w:t>to y</w:t>
       </w:r>
       <w:r>
-        <w:t>our peripheral’s RX and TX pins an</w:t>
-      </w:r>
-      <w:bookmarkStart w:id="5" w:name="_GoBack"/>
-      <w:bookmarkEnd w:id="5"/>
-      <w:r>
-        <w:t>d will create a simple calculator application.</w:t>
-      </w:r>
-      <w:r>
-        <w:t xml:space="preserve"> Your host PC will send arithmetic expressions (additions only) to the </w:t>
+        <w:t>our peripheral’s RX and TX pins</w:t>
+      </w:r>
+      <w:r>
+        <w:t xml:space="preserve"> through a USB-to-UART</w:t>
+      </w:r>
+      <w:r>
+        <w:t xml:space="preserve"> cable</w:t>
+      </w:r>
+      <w:r>
+        <w:t>,</w:t>
+      </w:r>
+      <w:r>
+        <w:t xml:space="preserve"> and </w:t>
+      </w:r>
+      <w:r>
+        <w:t>perform some communication.</w:t>
+      </w:r>
+      <w:r>
+        <w:t xml:space="preserve"> </w:t>
+      </w:r>
+    </w:p>
+    <w:p>
+      <w:r>
+        <w:t xml:space="preserve">The communication consists of a </w:t>
+      </w:r>
+      <w:r>
+        <w:t>simple calculator application where y</w:t>
+      </w:r>
+      <w:r>
+        <w:t>our host PC send</w:t>
+      </w:r>
+      <w:r>
+        <w:t>s</w:t>
+      </w:r>
+      <w:r>
+        <w:t xml:space="preserve"> arithmetic expressions (additions only) to the </w:t>
       </w:r>
       <w:proofErr w:type="spellStart"/>
       <w:r>
@@ -2718,7 +2673,16 @@
       </w:r>
       <w:proofErr w:type="spellEnd"/>
       <w:r>
-        <w:t xml:space="preserve"> II will reply back with the answer.</w:t>
+        <w:t xml:space="preserve"> II will rep</w:t>
+      </w:r>
+      <w:r>
+        <w:t xml:space="preserve">ly back with the answer </w:t>
+      </w:r>
+      <w:r>
+        <w:t>that is to be</w:t>
+      </w:r>
+      <w:r>
+        <w:t xml:space="preserve"> displayed on the host PC’s console.</w:t>
       </w:r>
     </w:p>
     <w:p>
@@ -2768,8 +2732,9 @@
         <w:rPr>
           <w:noProof/>
         </w:rPr>
+        <w:lastRenderedPageBreak/>
         <w:drawing>
-          <wp:inline distT="0" distB="0" distL="0" distR="0" wp14:anchorId="3B18D47A" wp14:editId="429C14C7">
+          <wp:inline distT="0" distB="0" distL="0" distR="0" wp14:anchorId="2362ACBB" wp14:editId="1B8937BC">
             <wp:extent cx="4064000" cy="3048000"/>
             <wp:effectExtent l="0" t="0" r="0" b="0"/>
             <wp:docPr id="12" name="Picture 12"/>
@@ -2819,24 +2784,14 @@
       <w:r>
         <w:t xml:space="preserve">Figure </w:t>
       </w:r>
-      <w:r>
-        <w:fldChar w:fldCharType="begin"/>
-      </w:r>
-      <w:r>
-        <w:instrText xml:space="preserve"> SEQ Figure \* ARABIC </w:instrText>
-      </w:r>
-      <w:r>
-        <w:fldChar w:fldCharType="separate"/>
-      </w:r>
-      <w:r>
-        <w:rPr>
-          <w:noProof/>
-        </w:rPr>
-        <w:t>7</w:t>
-      </w:r>
-      <w:r>
-        <w:fldChar w:fldCharType="end"/>
-      </w:r>
+      <w:fldSimple w:instr=" SEQ Figure \* ARABIC ">
+        <w:r>
+          <w:rPr>
+            <w:noProof/>
+          </w:rPr>
+          <w:t>7</w:t>
+        </w:r>
+      </w:fldSimple>
       <w:r>
         <w:t xml:space="preserve">. Example </w:t>
       </w:r>
@@ -2891,7 +2846,7 @@
       </w:tblGrid>
       <w:tr>
         <w:trPr>
-          <w:divId w:val="1298336564"/>
+          <w:divId w:val="223681338"/>
           <w:tblCellSpacing w:w="15" w:type="dxa"/>
         </w:trPr>
         <w:tc>
@@ -2932,14 +2887,22 @@
               <w:rPr>
                 <w:noProof/>
               </w:rPr>
-              <w:t>protostack, [Online]. Available: http://d32zx1or0t1x0y.cloudfront.net/2011/06/atmega168a_pwm_02_lrg.jpg.</w:t>
+              <w:t>protostack, [Online]. Available: http://d32zx1or0t1x0</w:t>
+            </w:r>
+            <w:bookmarkStart w:id="5" w:name="_GoBack"/>
+            <w:bookmarkEnd w:id="5"/>
+            <w:r>
+              <w:rPr>
+                <w:noProof/>
+              </w:rPr>
+              <w:t>y.cloudfront.net/2011/06/atmega168a_pwm_02_lrg.jpg.</w:t>
             </w:r>
           </w:p>
         </w:tc>
       </w:tr>
       <w:tr>
         <w:trPr>
-          <w:divId w:val="1298336564"/>
+          <w:divId w:val="223681338"/>
           <w:tblCellSpacing w:w="15" w:type="dxa"/>
         </w:trPr>
         <w:tc>
@@ -2985,7 +2948,7 @@
       </w:tr>
       <w:tr>
         <w:trPr>
-          <w:divId w:val="1298336564"/>
+          <w:divId w:val="223681338"/>
           <w:tblCellSpacing w:w="15" w:type="dxa"/>
         </w:trPr>
         <w:tc>
@@ -3032,7 +2995,7 @@
     </w:tbl>
     <w:p>
       <w:pPr>
-        <w:divId w:val="1298336564"/>
+        <w:divId w:val="223681338"/>
         <w:rPr>
           <w:rFonts w:eastAsia="Times New Roman"/>
           <w:noProof/>
@@ -3118,7 +3081,7 @@
           <w:rPr>
             <w:noProof/>
           </w:rPr>
-          <w:t>7</w:t>
+          <w:t>6</w:t>
         </w:r>
         <w:r>
           <w:rPr>
@@ -9405,7 +9368,7 @@
 </file>
 
 <file path=customXml/itemProps1.xml><?xml version="1.0" encoding="utf-8"?>
-<ds:datastoreItem xmlns:ds="http://schemas.openxmlformats.org/officeDocument/2006/customXml" ds:itemID="{4F098EA7-9EBA-4EC2-9BAE-15946C367194}">
+<ds:datastoreItem xmlns:ds="http://schemas.openxmlformats.org/officeDocument/2006/customXml" ds:itemID="{0E747ACB-472D-449C-80A5-7B073E8F1CA5}">
   <ds:schemaRefs>
     <ds:schemaRef ds:uri="http://schemas.openxmlformats.org/officeDocument/2006/bibliography"/>
   </ds:schemaRefs>

</xml_diff>

<commit_message>
[lab 2.2] Added picture of clock divider in addition to text description.
</commit_message>
<xml_diff>
--- a/lab_2_2/lab2.2.docx
+++ b/lab_2_2/lab2.2.docx
@@ -598,7 +598,12 @@
         <w:t xml:space="preserve">Three </w:t>
       </w:r>
       <w:r>
-        <w:t>diagrams</w:t>
+        <w:t>diag</w:t>
+      </w:r>
+      <w:bookmarkStart w:id="0" w:name="_GoBack"/>
+      <w:bookmarkEnd w:id="0"/>
+      <w:r>
+        <w:t>rams</w:t>
       </w:r>
       <w:r>
         <w:t xml:space="preserve"> are mandatory parts of </w:t>
@@ -654,6 +659,15 @@
       <w:r>
         <w:t>Custom IP component</w:t>
       </w:r>
+      <w:r>
+        <w:t xml:space="preserve"> &amp; its </w:t>
+      </w:r>
+      <w:r>
+        <w:rPr>
+          <w:rStyle w:val="Emphasis"/>
+        </w:rPr>
+        <w:t>register map</w:t>
+      </w:r>
     </w:p>
     <w:p>
       <w:pPr>
@@ -832,7 +846,7 @@
     </w:p>
     <w:p>
       <w:r>
-        <w:t xml:space="preserve">Students generally all make the mistake of generating a “clock” </w:t>
+        <w:t xml:space="preserve">Students generally make the mistake of generating a “clock” </w:t>
       </w:r>
       <w:r>
         <w:t>by using logic inside the FPGA. For example,</w:t>
@@ -859,7 +873,19 @@
         <w:t xml:space="preserve"> would </w:t>
       </w:r>
       <w:r>
-        <w:t xml:space="preserve">generate the waveform shown in </w:t>
+        <w:t>generate the</w:t>
+      </w:r>
+      <w:r>
+        <w:t xml:space="preserve"> </w:t>
+      </w:r>
+      <w:r>
+        <w:rPr>
+          <w:rStyle w:val="MonospaceChar"/>
+        </w:rPr>
+        <w:t>clk_out</w:t>
+      </w:r>
+      <w:r>
+        <w:t xml:space="preserve"> waveform shown in </w:t>
       </w:r>
       <w:r>
         <w:fldChar w:fldCharType="begin"/>
@@ -883,7 +909,7 @@
         <w:fldChar w:fldCharType="end"/>
       </w:r>
       <w:r>
-        <w:t>.</w:t>
+        <w:t xml:space="preserve"> and connect the systems as shown in the schematic.</w:t>
       </w:r>
     </w:p>
     <w:p>
@@ -896,7 +922,7 @@
           <w:noProof/>
         </w:rPr>
         <w:drawing>
-          <wp:inline distT="0" distB="0" distL="0" distR="0" wp14:anchorId="097C9B27" wp14:editId="0C58D314">
+          <wp:inline distT="0" distB="0" distL="0" distR="0" wp14:anchorId="6BA85140" wp14:editId="3342013B">
             <wp:extent cx="5943600" cy="826770"/>
             <wp:effectExtent l="0" t="0" r="0" b="0"/>
             <wp:docPr id="10" name="Picture 10"/>
@@ -940,10 +966,62 @@
     </w:p>
     <w:p>
       <w:pPr>
+        <w:keepNext/>
+        <w:jc w:val="center"/>
+      </w:pPr>
+      <w:r>
+        <w:rPr>
+          <w:noProof/>
+        </w:rPr>
+        <w:drawing>
+          <wp:inline distT="0" distB="0" distL="0" distR="0" wp14:anchorId="06360D61" wp14:editId="62ABE6A7">
+            <wp:extent cx="5376609" cy="965607"/>
+            <wp:effectExtent l="0" t="0" r="0" b="6350"/>
+            <wp:docPr id="6" name="Picture 6"/>
+            <wp:cNvGraphicFramePr>
+              <a:graphicFrameLocks xmlns:a="http://schemas.openxmlformats.org/drawingml/2006/main" noChangeAspect="1"/>
+            </wp:cNvGraphicFramePr>
+            <a:graphic xmlns:a="http://schemas.openxmlformats.org/drawingml/2006/main">
+              <a:graphicData uri="http://schemas.openxmlformats.org/drawingml/2006/picture">
+                <pic:pic xmlns:pic="http://schemas.openxmlformats.org/drawingml/2006/picture">
+                  <pic:nvPicPr>
+                    <pic:cNvPr id="6" name="clock_divider_incorrect_schematic.emf"/>
+                    <pic:cNvPicPr/>
+                  </pic:nvPicPr>
+                  <pic:blipFill>
+                    <a:blip r:embed="rId9" cstate="print">
+                      <a:extLst>
+                        <a:ext uri="{28A0092B-C50C-407E-A947-70E740481C1C}">
+                          <a14:useLocalDpi xmlns:a14="http://schemas.microsoft.com/office/drawing/2010/main" val="0"/>
+                        </a:ext>
+                      </a:extLst>
+                    </a:blip>
+                    <a:stretch>
+                      <a:fillRect/>
+                    </a:stretch>
+                  </pic:blipFill>
+                  <pic:spPr>
+                    <a:xfrm>
+                      <a:off x="0" y="0"/>
+                      <a:ext cx="5445738" cy="978022"/>
+                    </a:xfrm>
+                    <a:prstGeom prst="rect">
+                      <a:avLst/>
+                    </a:prstGeom>
+                  </pic:spPr>
+                </pic:pic>
+              </a:graphicData>
+            </a:graphic>
+          </wp:inline>
+        </w:drawing>
+      </w:r>
+    </w:p>
+    <w:p>
+      <w:pPr>
         <w:pStyle w:val="Caption"/>
         <w:jc w:val="center"/>
       </w:pPr>
-      <w:bookmarkStart w:id="0" w:name="_Ref465367945"/>
+      <w:bookmarkStart w:id="1" w:name="_Ref465367945"/>
       <w:r>
         <w:t xml:space="preserve">Figure </w:t>
       </w:r>
@@ -955,7 +1033,7 @@
           <w:t>1</w:t>
         </w:r>
       </w:fldSimple>
-      <w:bookmarkEnd w:id="0"/>
+      <w:bookmarkEnd w:id="1"/>
       <w:r>
         <w:t xml:space="preserve">. </w:t>
       </w:r>
@@ -974,6 +1052,7 @@
     </w:p>
     <w:p>
       <w:r>
+        <w:lastRenderedPageBreak/>
         <w:t xml:space="preserve">However, this is </w:t>
       </w:r>
       <w:r>
@@ -1003,7 +1082,6 @@
     </w:p>
     <w:p>
       <w:r>
-        <w:lastRenderedPageBreak/>
         <w:t xml:space="preserve">The correct way to generate slow clocks in FPGAs is to </w:t>
       </w:r>
       <w:r>
@@ -1091,7 +1169,13 @@
         <w:fldChar w:fldCharType="end"/>
       </w:r>
       <w:r>
-        <w:t xml:space="preserve"> shows an example of a correct divider that divides the clock frequency by 3.</w:t>
+        <w:t xml:space="preserve"> shows an example</w:t>
+      </w:r>
+      <w:r>
+        <w:t xml:space="preserve"> waveform and schematic</w:t>
+      </w:r>
+      <w:r>
+        <w:t xml:space="preserve"> of a correct divider that divides the clock frequency by 3.</w:t>
       </w:r>
     </w:p>
     <w:p>
@@ -1104,7 +1188,7 @@
           <w:noProof/>
         </w:rPr>
         <w:drawing>
-          <wp:inline distT="0" distB="0" distL="0" distR="0" wp14:anchorId="46A66AAD" wp14:editId="79574277">
+          <wp:inline distT="0" distB="0" distL="0" distR="0" wp14:anchorId="77BC7925" wp14:editId="14807089">
             <wp:extent cx="5943600" cy="805180"/>
             <wp:effectExtent l="0" t="0" r="0" b="0"/>
             <wp:docPr id="9" name="Picture 9"/>
@@ -1119,7 +1203,7 @@
                     <pic:cNvPicPr/>
                   </pic:nvPicPr>
                   <pic:blipFill>
-                    <a:blip r:embed="rId9" cstate="print">
+                    <a:blip r:embed="rId10" cstate="print">
                       <a:extLst>
                         <a:ext uri="{28A0092B-C50C-407E-A947-70E740481C1C}">
                           <a14:useLocalDpi xmlns:a14="http://schemas.microsoft.com/office/drawing/2010/main" val="0"/>
@@ -1148,10 +1232,62 @@
     </w:p>
     <w:p>
       <w:pPr>
+        <w:keepNext/>
+        <w:jc w:val="center"/>
+      </w:pPr>
+      <w:r>
+        <w:rPr>
+          <w:noProof/>
+        </w:rPr>
+        <w:drawing>
+          <wp:inline distT="0" distB="0" distL="0" distR="0" wp14:anchorId="1E6A076C" wp14:editId="64AB70EE">
+            <wp:extent cx="5296205" cy="1070557"/>
+            <wp:effectExtent l="0" t="0" r="0" b="0"/>
+            <wp:docPr id="11" name="Picture 11"/>
+            <wp:cNvGraphicFramePr>
+              <a:graphicFrameLocks xmlns:a="http://schemas.openxmlformats.org/drawingml/2006/main" noChangeAspect="1"/>
+            </wp:cNvGraphicFramePr>
+            <a:graphic xmlns:a="http://schemas.openxmlformats.org/drawingml/2006/main">
+              <a:graphicData uri="http://schemas.openxmlformats.org/drawingml/2006/picture">
+                <pic:pic xmlns:pic="http://schemas.openxmlformats.org/drawingml/2006/picture">
+                  <pic:nvPicPr>
+                    <pic:cNvPr id="11" name="clock_divider_correct_schematic.emf"/>
+                    <pic:cNvPicPr/>
+                  </pic:nvPicPr>
+                  <pic:blipFill>
+                    <a:blip r:embed="rId11" cstate="print">
+                      <a:extLst>
+                        <a:ext uri="{28A0092B-C50C-407E-A947-70E740481C1C}">
+                          <a14:useLocalDpi xmlns:a14="http://schemas.microsoft.com/office/drawing/2010/main" val="0"/>
+                        </a:ext>
+                      </a:extLst>
+                    </a:blip>
+                    <a:stretch>
+                      <a:fillRect/>
+                    </a:stretch>
+                  </pic:blipFill>
+                  <pic:spPr>
+                    <a:xfrm>
+                      <a:off x="0" y="0"/>
+                      <a:ext cx="5382560" cy="1088012"/>
+                    </a:xfrm>
+                    <a:prstGeom prst="rect">
+                      <a:avLst/>
+                    </a:prstGeom>
+                  </pic:spPr>
+                </pic:pic>
+              </a:graphicData>
+            </a:graphic>
+          </wp:inline>
+        </w:drawing>
+      </w:r>
+    </w:p>
+    <w:p>
+      <w:pPr>
         <w:pStyle w:val="Caption"/>
         <w:jc w:val="center"/>
       </w:pPr>
-      <w:bookmarkStart w:id="1" w:name="_Ref465368772"/>
+      <w:bookmarkStart w:id="2" w:name="_Ref465368772"/>
       <w:r>
         <w:t xml:space="preserve">Figure </w:t>
       </w:r>
@@ -1163,7 +1299,7 @@
           <w:t>2</w:t>
         </w:r>
       </w:fldSimple>
-      <w:bookmarkEnd w:id="1"/>
+      <w:bookmarkEnd w:id="2"/>
       <w:r>
         <w:t xml:space="preserve">. </w:t>
       </w:r>
@@ -1293,9 +1429,24 @@
     </w:p>
     <w:p>
       <w:pPr>
+        <w:rPr>
+          <w:rFonts w:ascii="Consolas" w:hAnsi="Consolas" w:cs="Times New Roman"/>
+          <w:noProof/>
+          <w:color w:val="000000"/>
+          <w:sz w:val="16"/>
+          <w:szCs w:val="20"/>
+        </w:rPr>
+      </w:pPr>
+      <w:r>
+        <w:br w:type="page"/>
+      </w:r>
+    </w:p>
+    <w:p>
+      <w:pPr>
         <w:pStyle w:val="Heading1"/>
       </w:pPr>
       <w:r>
+        <w:lastRenderedPageBreak/>
         <w:t>Practice</w:t>
       </w:r>
     </w:p>
@@ -1398,9 +1549,8 @@
         <w:rPr>
           <w:noProof/>
         </w:rPr>
-        <w:lastRenderedPageBreak/>
         <w:drawing>
-          <wp:inline distT="0" distB="0" distL="0" distR="0" wp14:anchorId="239DC458" wp14:editId="76823A35">
+          <wp:inline distT="0" distB="0" distL="0" distR="0" wp14:anchorId="20184B3B" wp14:editId="5F0AD812">
             <wp:extent cx="3879850" cy="1924587"/>
             <wp:effectExtent l="0" t="0" r="6350" b="0"/>
             <wp:docPr id="2" name="Picture 2"/>
@@ -1415,7 +1565,7 @@
                     <pic:cNvPicPr/>
                   </pic:nvPicPr>
                   <pic:blipFill>
-                    <a:blip r:embed="rId10" cstate="print">
+                    <a:blip r:embed="rId12" cstate="print">
                       <a:extLst>
                         <a:ext uri="{28A0092B-C50C-407E-A947-70E740481C1C}">
                           <a14:useLocalDpi xmlns:a14="http://schemas.microsoft.com/office/drawing/2010/main" val="0"/>
@@ -1452,7 +1602,7 @@
           <w:noProof/>
         </w:rPr>
         <w:drawing>
-          <wp:inline distT="0" distB="0" distL="0" distR="0" wp14:anchorId="7D000613" wp14:editId="04F60CCE">
+          <wp:inline distT="0" distB="0" distL="0" distR="0" wp14:anchorId="3E1008E0" wp14:editId="08314728">
             <wp:extent cx="1473668" cy="1826847"/>
             <wp:effectExtent l="0" t="0" r="0" b="2540"/>
             <wp:docPr id="5" name="Picture 5"/>
@@ -1467,7 +1617,7 @@
                     <pic:cNvPicPr/>
                   </pic:nvPicPr>
                   <pic:blipFill rotWithShape="1">
-                    <a:blip r:embed="rId11" cstate="print">
+                    <a:blip r:embed="rId13" cstate="print">
                       <a:extLst>
                         <a:ext uri="{28A0092B-C50C-407E-A947-70E740481C1C}">
                           <a14:useLocalDpi xmlns:a14="http://schemas.microsoft.com/office/drawing/2010/main" val="0"/>
@@ -1506,7 +1656,7 @@
         <w:pStyle w:val="Caption"/>
         <w:jc w:val="center"/>
       </w:pPr>
-      <w:bookmarkStart w:id="2" w:name="_Ref465357561"/>
+      <w:bookmarkStart w:id="3" w:name="_Ref465357561"/>
       <w:r>
         <w:t xml:space="preserve">Figure </w:t>
       </w:r>
@@ -1518,7 +1668,7 @@
           <w:t>3</w:t>
         </w:r>
       </w:fldSimple>
-      <w:bookmarkEnd w:id="2"/>
+      <w:bookmarkEnd w:id="3"/>
       <w:r>
         <w:t xml:space="preserve">. PWM </w:t>
       </w:r>
@@ -1574,10 +1724,16 @@
       </w:r>
     </w:p>
     <w:p>
+      <w:r>
+        <w:br w:type="page"/>
+      </w:r>
+    </w:p>
+    <w:p>
       <w:pPr>
         <w:pStyle w:val="Heading2"/>
       </w:pPr>
       <w:r>
+        <w:lastRenderedPageBreak/>
         <w:t>RTC</w:t>
       </w:r>
       <w:r>
@@ -1641,7 +1797,7 @@
           <w:noProof/>
         </w:rPr>
         <w:drawing>
-          <wp:inline distT="0" distB="0" distL="0" distR="0" wp14:anchorId="6E55DEB9" wp14:editId="6F4E5FA2">
+          <wp:inline distT="0" distB="0" distL="0" distR="0" wp14:anchorId="65836B79" wp14:editId="7DBEE5A8">
             <wp:extent cx="2946401" cy="2209800"/>
             <wp:effectExtent l="0" t="0" r="6350" b="0"/>
             <wp:docPr id="4" name="Picture 4"/>
@@ -1656,7 +1812,7 @@
                     <pic:cNvPicPr/>
                   </pic:nvPicPr>
                   <pic:blipFill>
-                    <a:blip r:embed="rId12" cstate="print">
+                    <a:blip r:embed="rId14" cstate="print">
                       <a:extLst>
                         <a:ext uri="{28A0092B-C50C-407E-A947-70E740481C1C}">
                           <a14:useLocalDpi xmlns:a14="http://schemas.microsoft.com/office/drawing/2010/main" val="0"/>
@@ -1690,7 +1846,7 @@
           <w:noProof/>
         </w:rPr>
         <w:drawing>
-          <wp:inline distT="0" distB="0" distL="0" distR="0" wp14:anchorId="2CB7B094" wp14:editId="1DFDF8CE">
+          <wp:inline distT="0" distB="0" distL="0" distR="0" wp14:anchorId="1F7D6308" wp14:editId="284CED45">
             <wp:extent cx="2918883" cy="2189162"/>
             <wp:effectExtent l="0" t="0" r="0" b="1905"/>
             <wp:docPr id="14" name="Picture 14"/>
@@ -1705,7 +1861,7 @@
                     <pic:cNvPicPr/>
                   </pic:nvPicPr>
                   <pic:blipFill>
-                    <a:blip r:embed="rId13" cstate="print">
+                    <a:blip r:embed="rId15" cstate="print">
                       <a:extLst>
                         <a:ext uri="{28A0092B-C50C-407E-A947-70E740481C1C}">
                           <a14:useLocalDpi xmlns:a14="http://schemas.microsoft.com/office/drawing/2010/main" val="0"/>
@@ -1737,7 +1893,7 @@
         <w:pStyle w:val="Caption"/>
         <w:jc w:val="center"/>
       </w:pPr>
-      <w:bookmarkStart w:id="3" w:name="_Ref465361365"/>
+      <w:bookmarkStart w:id="4" w:name="_Ref465361365"/>
       <w:r>
         <w:t xml:space="preserve">Figure </w:t>
       </w:r>
@@ -1749,7 +1905,7 @@
           <w:t>4</w:t>
         </w:r>
       </w:fldSimple>
-      <w:bookmarkEnd w:id="3"/>
+      <w:bookmarkEnd w:id="4"/>
       <w:r>
         <w:t>. 6-digit 7-segment Display</w:t>
       </w:r>
@@ -1802,7 +1958,7 @@
       <w:r>
         <w:t xml:space="preserve">You will need the module’s </w:t>
       </w:r>
-      <w:hyperlink r:id="rId14" w:history="1">
+      <w:hyperlink r:id="rId16" w:history="1">
         <w:r>
           <w:rPr>
             <w:rStyle w:val="Hyperlink"/>
@@ -1943,7 +2099,6 @@
         <w:rPr>
           <w:rStyle w:val="MonospaceChar"/>
         </w:rPr>
-        <w:lastRenderedPageBreak/>
         <w:t>Reset</w:t>
       </w:r>
       <w:r>
@@ -2124,27 +2279,49 @@
       <w:r>
         <w:t>.</w:t>
       </w:r>
-    </w:p>
-    <w:p>
+      <w:r>
+        <w:t xml:space="preserve"> </w:t>
+      </w:r>
       <w:r>
         <w:t xml:space="preserve">A good </w:t>
       </w:r>
       <w:r>
-        <w:t>refresh cycle is 1</w:t>
-      </w:r>
-      <w:r>
+        <w:t xml:space="preserve">refresh cycle is </w:t>
+      </w:r>
+      <w:r>
+        <w:rPr>
+          <w:rStyle w:val="Emphasis"/>
+        </w:rPr>
+        <w:t>1</w:t>
+      </w:r>
+      <w:r>
+        <w:rPr>
+          <w:rStyle w:val="Emphasis"/>
+        </w:rPr>
         <w:t xml:space="preserve"> </w:t>
       </w:r>
       <w:proofErr w:type="spellStart"/>
       <w:r>
+        <w:rPr>
+          <w:rStyle w:val="Emphasis"/>
+        </w:rPr>
         <w:t>ms</w:t>
       </w:r>
       <w:proofErr w:type="spellEnd"/>
       <w:r>
-        <w:t xml:space="preserve"> and a good hold time is 1/6 </w:t>
+        <w:t xml:space="preserve"> and a good hold time is </w:t>
+      </w:r>
+      <w:r>
+        <w:rPr>
+          <w:rStyle w:val="Emphasis"/>
+        </w:rPr>
+        <w:t xml:space="preserve">1/6 </w:t>
       </w:r>
       <w:proofErr w:type="spellStart"/>
       <w:r>
+        <w:rPr>
+          <w:rStyle w:val="Emphasis"/>
+        </w:rPr>
         <w:t>ms</w:t>
       </w:r>
       <w:r>
@@ -2156,7 +2333,7 @@
       <w:r>
         <w:t xml:space="preserve">You will find the top-level VHDL file and pin assignment script for the extension board in the </w:t>
       </w:r>
-      <w:hyperlink r:id="rId15" w:history="1">
+      <w:hyperlink r:id="rId17" w:history="1">
         <w:r>
           <w:rPr>
             <w:rStyle w:val="Hyperlink"/>
@@ -2167,12 +2344,16 @@
       <w:r>
         <w:t>.</w:t>
       </w:r>
+      <w:r>
+        <w:br w:type="page"/>
+      </w:r>
     </w:p>
     <w:p>
       <w:pPr>
         <w:pStyle w:val="Heading2"/>
       </w:pPr>
       <w:r>
+        <w:lastRenderedPageBreak/>
         <w:t>WS2812</w:t>
       </w:r>
     </w:p>
@@ -2236,7 +2417,7 @@
           <w:noProof/>
         </w:rPr>
         <w:drawing>
-          <wp:inline distT="0" distB="0" distL="0" distR="0" wp14:anchorId="333EC4EA" wp14:editId="0A1502D4">
+          <wp:inline distT="0" distB="0" distL="0" distR="0" wp14:anchorId="2A372EDC" wp14:editId="220D69A4">
             <wp:extent cx="2816437" cy="2112327"/>
             <wp:effectExtent l="0" t="0" r="3175" b="2540"/>
             <wp:docPr id="7" name="Picture 7"/>
@@ -2251,7 +2432,7 @@
                     <pic:cNvPicPr/>
                   </pic:nvPicPr>
                   <pic:blipFill>
-                    <a:blip r:embed="rId16" cstate="print">
+                    <a:blip r:embed="rId18" cstate="print">
                       <a:extLst>
                         <a:ext uri="{28A0092B-C50C-407E-A947-70E740481C1C}">
                           <a14:useLocalDpi xmlns:a14="http://schemas.microsoft.com/office/drawing/2010/main" val="0"/>
@@ -2285,7 +2466,7 @@
           <w:noProof/>
         </w:rPr>
         <w:drawing>
-          <wp:inline distT="0" distB="0" distL="0" distR="0" wp14:anchorId="631A2CDF" wp14:editId="7E384724">
+          <wp:inline distT="0" distB="0" distL="0" distR="0" wp14:anchorId="779A897F" wp14:editId="7E99D3EE">
             <wp:extent cx="2806700" cy="2105025"/>
             <wp:effectExtent l="0" t="0" r="0" b="9525"/>
             <wp:docPr id="3" name="Picture 3"/>
@@ -2300,7 +2481,7 @@
                     <pic:cNvPicPr/>
                   </pic:nvPicPr>
                   <pic:blipFill>
-                    <a:blip r:embed="rId17" cstate="print">
+                    <a:blip r:embed="rId19" cstate="print">
                       <a:extLst>
                         <a:ext uri="{28A0092B-C50C-407E-A947-70E740481C1C}">
                           <a14:useLocalDpi xmlns:a14="http://schemas.microsoft.com/office/drawing/2010/main" val="0"/>
@@ -2332,7 +2513,7 @@
         <w:pStyle w:val="Caption"/>
         <w:jc w:val="center"/>
       </w:pPr>
-      <w:bookmarkStart w:id="4" w:name="_Ref465371356"/>
+      <w:bookmarkStart w:id="5" w:name="_Ref465371356"/>
       <w:r>
         <w:t xml:space="preserve">Figure </w:t>
       </w:r>
@@ -2344,7 +2525,7 @@
           <w:t>5</w:t>
         </w:r>
       </w:fldSimple>
-      <w:bookmarkEnd w:id="4"/>
+      <w:bookmarkEnd w:id="5"/>
       <w:r>
         <w:t>. Products using the WS2812</w:t>
       </w:r>
@@ -2386,7 +2567,7 @@
       <w:r>
         <w:t xml:space="preserve">The interface used by this component is too specific to detail in this lab statement, so we refer you to its </w:t>
       </w:r>
-      <w:hyperlink r:id="rId18" w:history="1">
+      <w:hyperlink r:id="rId20" w:history="1">
         <w:r>
           <w:rPr>
             <w:rStyle w:val="Hyperlink"/>
@@ -2408,16 +2589,10 @@
       </w:r>
     </w:p>
     <w:p>
-      <w:r>
-        <w:br w:type="page"/>
-      </w:r>
-    </w:p>
-    <w:p>
       <w:pPr>
         <w:pStyle w:val="Heading1"/>
       </w:pPr>
       <w:r>
-        <w:lastRenderedPageBreak/>
         <w:t>UART</w:t>
       </w:r>
     </w:p>
@@ -2471,12 +2646,13 @@
       <w:r>
         <w:t xml:space="preserve"> function and you see the result transmitted back to your host PC’s terminal.</w:t>
       </w:r>
-    </w:p>
-    <w:p>
+      <w:r>
+        <w:t xml:space="preserve"> </w:t>
+      </w:r>
       <w:r>
         <w:t xml:space="preserve">A simplified introduction to the UART protocol can be found at </w:t>
       </w:r>
-      <w:hyperlink r:id="rId19" w:history="1">
+      <w:hyperlink r:id="rId21" w:history="1">
         <w:r>
           <w:rPr>
             <w:rStyle w:val="Hyperlink"/>
@@ -2498,9 +2674,9 @@
           <w:noProof/>
         </w:rPr>
         <w:drawing>
-          <wp:inline distT="0" distB="0" distL="0" distR="0" wp14:anchorId="500E3201" wp14:editId="4BA12901">
-            <wp:extent cx="3985165" cy="2519680"/>
-            <wp:effectExtent l="0" t="0" r="0" b="0"/>
+          <wp:inline distT="0" distB="0" distL="0" distR="0" wp14:anchorId="6E6448F8" wp14:editId="18504782">
+            <wp:extent cx="3489350" cy="2206195"/>
+            <wp:effectExtent l="0" t="0" r="0" b="3810"/>
             <wp:docPr id="8" name="Picture 8"/>
             <wp:cNvGraphicFramePr>
               <a:graphicFrameLocks xmlns:a="http://schemas.openxmlformats.org/drawingml/2006/main" noChangeAspect="1"/>
@@ -2513,7 +2689,7 @@
                     <pic:cNvPicPr/>
                   </pic:nvPicPr>
                   <pic:blipFill>
-                    <a:blip r:embed="rId20">
+                    <a:blip r:embed="rId22">
                       <a:extLst>
                         <a:ext uri="{28A0092B-C50C-407E-A947-70E740481C1C}">
                           <a14:useLocalDpi xmlns:a14="http://schemas.microsoft.com/office/drawing/2010/main" val="0"/>
@@ -2527,7 +2703,7 @@
                   <pic:spPr>
                     <a:xfrm>
                       <a:off x="0" y="0"/>
-                      <a:ext cx="3987307" cy="2521034"/>
+                      <a:ext cx="3517398" cy="2223929"/>
                     </a:xfrm>
                     <a:prstGeom prst="rect">
                       <a:avLst/>
@@ -2592,6 +2768,7 @@
     </w:p>
     <w:p>
       <w:r>
+        <w:lastRenderedPageBreak/>
         <w:t>For this exercise you must construct an Avalon slave per</w:t>
       </w:r>
       <w:r>
@@ -2732,9 +2909,8 @@
         <w:rPr>
           <w:noProof/>
         </w:rPr>
-        <w:lastRenderedPageBreak/>
         <w:drawing>
-          <wp:inline distT="0" distB="0" distL="0" distR="0" wp14:anchorId="2362ACBB" wp14:editId="1B8937BC">
+          <wp:inline distT="0" distB="0" distL="0" distR="0" wp14:anchorId="03FB5128" wp14:editId="5B651D82">
             <wp:extent cx="4064000" cy="3048000"/>
             <wp:effectExtent l="0" t="0" r="0" b="0"/>
             <wp:docPr id="12" name="Picture 12"/>
@@ -2749,7 +2925,7 @@
                     <pic:cNvPicPr/>
                   </pic:nvPicPr>
                   <pic:blipFill>
-                    <a:blip r:embed="rId21" cstate="print">
+                    <a:blip r:embed="rId23" cstate="print">
                       <a:extLst>
                         <a:ext uri="{28A0092B-C50C-407E-A947-70E740481C1C}">
                           <a14:useLocalDpi xmlns:a14="http://schemas.microsoft.com/office/drawing/2010/main" val="0"/>
@@ -2846,7 +3022,7 @@
       </w:tblGrid>
       <w:tr>
         <w:trPr>
-          <w:divId w:val="223681338"/>
+          <w:divId w:val="592864491"/>
           <w:tblCellSpacing w:w="15" w:type="dxa"/>
         </w:trPr>
         <w:tc>
@@ -2887,22 +3063,14 @@
               <w:rPr>
                 <w:noProof/>
               </w:rPr>
-              <w:t>protostack, [Online]. Available: http://d32zx1or0t1x0</w:t>
-            </w:r>
-            <w:bookmarkStart w:id="5" w:name="_GoBack"/>
-            <w:bookmarkEnd w:id="5"/>
-            <w:r>
-              <w:rPr>
-                <w:noProof/>
-              </w:rPr>
-              <w:t>y.cloudfront.net/2011/06/atmega168a_pwm_02_lrg.jpg.</w:t>
+              <w:t>protostack, [Online]. Available: http://d32zx1or0t1x0y.cloudfront.net/2011/06/atmega168a_pwm_02_lrg.jpg.</w:t>
             </w:r>
           </w:p>
         </w:tc>
       </w:tr>
       <w:tr>
         <w:trPr>
-          <w:divId w:val="223681338"/>
+          <w:divId w:val="592864491"/>
           <w:tblCellSpacing w:w="15" w:type="dxa"/>
         </w:trPr>
         <w:tc>
@@ -2948,7 +3116,7 @@
       </w:tr>
       <w:tr>
         <w:trPr>
-          <w:divId w:val="223681338"/>
+          <w:divId w:val="592864491"/>
           <w:tblCellSpacing w:w="15" w:type="dxa"/>
         </w:trPr>
         <w:tc>
@@ -2995,7 +3163,7 @@
     </w:tbl>
     <w:p>
       <w:pPr>
-        <w:divId w:val="223681338"/>
+        <w:divId w:val="592864491"/>
         <w:rPr>
           <w:rFonts w:eastAsia="Times New Roman"/>
           <w:noProof/>
@@ -3011,8 +3179,8 @@
       </w:r>
     </w:p>
     <w:sectPr>
-      <w:headerReference w:type="default" r:id="rId22"/>
-      <w:footerReference w:type="default" r:id="rId23"/>
+      <w:headerReference w:type="default" r:id="rId24"/>
+      <w:footerReference w:type="default" r:id="rId25"/>
       <w:pgSz w:w="12240" w:h="15840"/>
       <w:pgMar w:top="1440" w:right="1440" w:bottom="1440" w:left="1440" w:header="720" w:footer="720" w:gutter="0"/>
       <w:cols w:space="720"/>
@@ -3081,7 +3249,7 @@
           <w:rPr>
             <w:noProof/>
           </w:rPr>
-          <w:t>6</w:t>
+          <w:t>7</w:t>
         </w:r>
         <w:r>
           <w:rPr>
@@ -9368,7 +9536,7 @@
 </file>
 
 <file path=customXml/itemProps1.xml><?xml version="1.0" encoding="utf-8"?>
-<ds:datastoreItem xmlns:ds="http://schemas.openxmlformats.org/officeDocument/2006/customXml" ds:itemID="{0E747ACB-472D-449C-80A5-7B073E8F1CA5}">
+<ds:datastoreItem xmlns:ds="http://schemas.openxmlformats.org/officeDocument/2006/customXml" ds:itemID="{ACF7A883-60CD-4A59-AF87-87CCE584615D}">
   <ds:schemaRefs>
     <ds:schemaRef ds:uri="http://schemas.openxmlformats.org/officeDocument/2006/bibliography"/>
   </ds:schemaRefs>

</xml_diff>